<commit_message>
Here's the addition of the SQL!
</commit_message>
<xml_diff>
--- a/DM Solution Documentation/Broadcloth Solution Documentation.docx
+++ b/DM Solution Documentation/Broadcloth Solution Documentation.docx
@@ -5,6 +5,36 @@
     <w:p>
       <w:pPr>
         <w:contextualSpacing w:val="0"/>
+        <w:rPr/>
+      </w:pPr>
+      <w:r>
+        <w:rPr>
+          <w:b w:val="1"/>
+          <w:rtl w:val="0"/>
+        </w:rPr>
+        <w:t xml:space="preserve">Team Member Names: </w:t>
+      </w:r>
+      <w:r>
+        <w:rPr>
+          <w:rtl w:val="0"/>
+        </w:rPr>
+        <w:t xml:space="preserve">Sadie Clarine, Miciah Lewis, Jacob Neufeld</w:t>
+      </w:r>
+    </w:p>
+    <w:p>
+      <w:pPr>
+        <w:contextualSpacing w:val="0"/>
+        <w:rPr/>
+      </w:pPr>
+      <w:r>
+        <w:rPr>
+          <w:rtl w:val="0"/>
+        </w:rPr>
+      </w:r>
+    </w:p>
+    <w:p>
+      <w:pPr>
+        <w:contextualSpacing w:val="0"/>
         <w:rPr>
           <w:b w:val="1"/>
         </w:rPr>
@@ -55,7 +85,7 @@
         <w:rPr>
           <w:rtl w:val="0"/>
         </w:rPr>
-        <w:t xml:space="preserve">The problem that Broadcloth Clothing is currently facing is the complexity of shipping internationally. All shipments need to go through customs and have to be batched together to reduce costs. Batching is determined by how many items of each product is being produced and by figuring out which factory should produce them. Many things can also go wrong with daily operations in regard to the right clothes being produced on time and customers getting their correct shipments.</w:t>
+        <w:t xml:space="preserve">The problem that Broadcloth Clothing is currently facing is the complexity of shipping internationally. All shipments need to go through customs and have to be batched together to reduce costs. Batching is determined by how many items of each product is being produced and by figuring out which factory should produce them. There are also many risks with daily operations in regard to the right clothes being produced on time and customers getting their correct shipments.</w:t>
       </w:r>
     </w:p>
     <w:p>
@@ -69,7 +99,7 @@
         <w:rPr>
           <w:rtl w:val="0"/>
         </w:rPr>
-        <w:t xml:space="preserve">In order to solve the current issues Broadcloth Clothing is facing, a database system should be implemented. With the use of a database, managers can easily check orders, production, and shipping data. This will allow them to recognize problems as they arrive and address them immediately. </w:t>
+        <w:t xml:space="preserve">In order to solve the current issues Broadcloth Clothing is facing, a data mart should be implemented. With the use of a data mart, managers can easily perform optimized reporting, archival of data, and consolidation of data. This will allow them to recognize problems as they arrive and address them immediately. </w:t>
       </w:r>
     </w:p>
     <w:p>
@@ -83,7 +113,7 @@
         <w:rPr>
           <w:rtl w:val="0"/>
         </w:rPr>
-        <w:t xml:space="preserve">It is understood that implementing a database will take much time and detail. Team members will conduct several interviews with Broadcloth Clothing employees to determine exact business requirements. After interviews have been regulated, team members will be able to define key business metrics, data granularity, data warehouse size, the frequency for data refreshing, data presentation, and user aggregation appropriate for Broadcloth Clothing.</w:t>
+        <w:t xml:space="preserve">It is understood that implementing a data mart will take much time and detail. Team members will conduct several interviews with Broadcloth Clothing employees to determine exact business requirements. After interviews have been regulated, team members will be able to define key business metrics, data granularity, data warehouse size, the frequency for data refreshing, data presentation, and user aggregation appropriate for Broadcloth Clothing.</w:t>
       </w:r>
     </w:p>
     <w:p>
@@ -97,12 +127,11 @@
         <w:rPr>
           <w:rtl w:val="0"/>
         </w:rPr>
-        <w:t xml:space="preserve">Upon completion of the database, mistakes will be able to be found earlier in Broadcloth Clothing’s shipping process, allowing them to move above competitors in the process. Data will be stored in one place, granting easy and simple access to all employees and integration of data from multiple applications. A database will advance Broadcloth’s system significantly and solve issues regarding international shipping.</w:t>
-      </w:r>
-    </w:p>
-    <w:p>
-      <w:pPr>
-        <w:ind w:firstLine="720"/>
+        <w:t xml:space="preserve">Upon completion of the data mart, mistakes can be found earlier in Broadcloth Clothing’s shipping process, allowing them to move above competitors in the process. Data will be stored in one place, granting easy and simple access to all employees and integration of data from multiple applications. A data mart will advance Broadcloth’s system significantly and solve issues regarding international shipping.</w:t>
+      </w:r>
+    </w:p>
+    <w:p>
+      <w:pPr>
         <w:contextualSpacing w:val="0"/>
         <w:rPr/>
       </w:pPr>
@@ -115,9 +144,7 @@
     <w:p>
       <w:pPr>
         <w:contextualSpacing w:val="0"/>
-        <w:rPr>
-          <w:b w:val="1"/>
-        </w:rPr>
+        <w:rPr/>
       </w:pPr>
       <w:r>
         <w:rPr>
@@ -169,7 +196,18 @@
         <w:rPr>
           <w:rtl w:val="0"/>
         </w:rPr>
-        <w:t xml:space="preserve">Show me sales statistics by item sizes, item colors, daily, weekly, and monthly by nations and states, and managers.</w:t>
+        <w:t xml:space="preserve">What are sales like in regard to item sizes, item colors, daily, weekly, and monthly by customers, and </w:t>
+      </w:r>
+      <w:r>
+        <w:rPr>
+          <w:rtl w:val="0"/>
+        </w:rPr>
+        <w:t xml:space="preserve">managers?</w:t>
+      </w:r>
+      <w:r>
+        <w:rPr>
+          <w:rtl w:val="0"/>
+        </w:rPr>
       </w:r>
     </w:p>
     <w:p>
@@ -207,7 +245,7 @@
         <w:rPr>
           <w:rtl w:val="0"/>
         </w:rPr>
-        <w:t xml:space="preserve">Give me information on factory #431 for number of employees, average weekly shipments, total production expenses, and registered customers.</w:t>
+        <w:t xml:space="preserve">How do all of Broadcloth’s factories compare in number of employees, average weekly shipments, total production expenses, and registered customers across time?</w:t>
       </w:r>
     </w:p>
     <w:p>
@@ -243,7 +281,7 @@
         <w:rPr>
           <w:rtl w:val="0"/>
         </w:rPr>
-        <w:t xml:space="preserve">Show me number of shipments daily, weekly, and monthly by individual factories and factory districts, customers, and model numbers.</w:t>
+        <w:t xml:space="preserve">How do shipments from individual factories compare against number of shipments daily, weekly, and monthly, customers, and items?</w:t>
       </w:r>
     </w:p>
     <w:p>
@@ -260,7 +298,7 @@
         <w:rPr>
           <w:rtl w:val="0"/>
         </w:rPr>
-        <w:t xml:space="preserve">This question would be important for a factory employee as it would help them answer shipment questions on their factory as well as to see how they match up against other factories in their region.</w:t>
+        <w:t xml:space="preserve">This question would be important for a factory manager as it would help them answer shipment questions on their factory as well as to see how they match up against other factories in their region.</w:t>
       </w:r>
     </w:p>
     <w:p>
@@ -279,7 +317,7 @@
         <w:rPr>
           <w:rtl w:val="0"/>
         </w:rPr>
-        <w:t xml:space="preserve">How did the new production employee do relative to number of products manufactured, number of shipments logged, and average time to complete a production task?</w:t>
+        <w:t xml:space="preserve">How did the factory employees do relative to number of products manufactured, number of shipments logged, and average time to complete a production task across time?</w:t>
       </w:r>
     </w:p>
     <w:p>
@@ -372,7 +410,7 @@
     <w:tbl>
       <w:tblPr>
         <w:tblStyle w:val="Table1"/>
-        <w:tblW w:w="9345.0" w:type="dxa"/>
+        <w:tblW w:w="9810.0" w:type="dxa"/>
         <w:jc w:val="left"/>
         <w:tblInd w:w="100.0" w:type="pct"/>
         <w:tblBorders>
@@ -387,22 +425,23 @@
         <w:tblLook w:val="0600"/>
       </w:tblPr>
       <w:tblGrid>
-        <w:gridCol w:w="1755"/>
-        <w:gridCol w:w="1725"/>
-        <w:gridCol w:w="1740"/>
-        <w:gridCol w:w="2355"/>
-        <w:gridCol w:w="1770"/>
+        <w:gridCol w:w="2205"/>
+        <w:gridCol w:w="2400"/>
+        <w:gridCol w:w="2715"/>
+        <w:gridCol w:w="2490"/>
         <w:tblGridChange w:id="0">
           <w:tblGrid>
-            <w:gridCol w:w="1755"/>
-            <w:gridCol w:w="1725"/>
-            <w:gridCol w:w="1740"/>
-            <w:gridCol w:w="2355"/>
-            <w:gridCol w:w="1770"/>
+            <w:gridCol w:w="2205"/>
+            <w:gridCol w:w="2400"/>
+            <w:gridCol w:w="2715"/>
+            <w:gridCol w:w="2490"/>
           </w:tblGrid>
         </w:tblGridChange>
       </w:tblGrid>
       <w:tr>
+        <w:trPr>
+          <w:trHeight w:val="480" w:hRule="atLeast"/>
+        </w:trPr>
         <w:tc>
           <w:tcPr>
             <w:shd w:fill="auto" w:val="clear"/>
@@ -489,7 +528,7 @@
                 <w:b w:val="1"/>
                 <w:rtl w:val="0"/>
               </w:rPr>
-              <w:t xml:space="preserve">Product</w:t>
+              <w:t xml:space="preserve">Model</w:t>
             </w:r>
           </w:p>
         </w:tc>
@@ -519,37 +558,7 @@
                 <w:b w:val="1"/>
                 <w:rtl w:val="0"/>
               </w:rPr>
-              <w:t xml:space="preserve">Shipment</w:t>
-            </w:r>
-          </w:p>
-        </w:tc>
-        <w:tc>
-          <w:tcPr>
-            <w:shd w:fill="auto" w:val="clear"/>
-            <w:tcMar>
-              <w:top w:w="100.0" w:type="dxa"/>
-              <w:left w:w="100.0" w:type="dxa"/>
-              <w:bottom w:w="100.0" w:type="dxa"/>
-              <w:right w:w="100.0" w:type="dxa"/>
-            </w:tcMar>
-            <w:vAlign w:val="top"/>
-          </w:tcPr>
-          <w:p>
-            <w:pPr>
-              <w:widowControl w:val="0"/>
-              <w:spacing w:line="240" w:lineRule="auto"/>
-              <w:contextualSpacing w:val="0"/>
-              <w:jc w:val="center"/>
-              <w:rPr>
-                <w:b w:val="1"/>
-              </w:rPr>
-            </w:pPr>
-            <w:r>
-              <w:rPr>
-                <w:b w:val="1"/>
-                <w:rtl w:val="0"/>
-              </w:rPr>
-              <w:t xml:space="preserve">Customer Demographics</w:t>
+              <w:t xml:space="preserve">Customer</w:t>
             </w:r>
           </w:p>
         </w:tc>
@@ -629,59 +638,34 @@
               <w:rPr>
                 <w:rtl w:val="0"/>
               </w:rPr>
-              <w:t xml:space="preserve">Model Number</w:t>
-            </w:r>
-          </w:p>
-        </w:tc>
-        <w:tc>
-          <w:tcPr>
-            <w:shd w:fill="auto" w:val="clear"/>
-            <w:tcMar>
-              <w:top w:w="100.0" w:type="dxa"/>
-              <w:left w:w="100.0" w:type="dxa"/>
-              <w:bottom w:w="100.0" w:type="dxa"/>
-              <w:right w:w="100.0" w:type="dxa"/>
-            </w:tcMar>
-            <w:vAlign w:val="top"/>
-          </w:tcPr>
-          <w:p>
-            <w:pPr>
-              <w:widowControl w:val="0"/>
-              <w:spacing w:line="240" w:lineRule="auto"/>
-              <w:contextualSpacing w:val="0"/>
-              <w:rPr/>
-            </w:pPr>
-            <w:r>
-              <w:rPr>
-                <w:rtl w:val="0"/>
-              </w:rPr>
-              <w:t xml:space="preserve">Quantity</w:t>
-            </w:r>
-          </w:p>
-        </w:tc>
-        <w:tc>
-          <w:tcPr>
-            <w:shd w:fill="auto" w:val="clear"/>
-            <w:tcMar>
-              <w:top w:w="100.0" w:type="dxa"/>
-              <w:left w:w="100.0" w:type="dxa"/>
-              <w:bottom w:w="100.0" w:type="dxa"/>
-              <w:right w:w="100.0" w:type="dxa"/>
-            </w:tcMar>
-            <w:vAlign w:val="top"/>
-          </w:tcPr>
-          <w:p>
-            <w:pPr>
-              <w:widowControl w:val="0"/>
-              <w:spacing w:line="240" w:lineRule="auto"/>
-              <w:contextualSpacing w:val="0"/>
-              <w:rPr/>
-            </w:pPr>
-            <w:r>
-              <w:rPr>
-                <w:rtl w:val="0"/>
-              </w:rPr>
-              <w:t xml:space="preserve">Age</w:t>
+              <w:t xml:space="preserve">Size Low</w:t>
+            </w:r>
+          </w:p>
+        </w:tc>
+        <w:tc>
+          <w:tcPr>
+            <w:shd w:fill="auto" w:val="clear"/>
+            <w:tcMar>
+              <w:top w:w="100.0" w:type="dxa"/>
+              <w:left w:w="100.0" w:type="dxa"/>
+              <w:bottom w:w="100.0" w:type="dxa"/>
+              <w:right w:w="100.0" w:type="dxa"/>
+            </w:tcMar>
+            <w:vAlign w:val="top"/>
+          </w:tcPr>
+          <w:p>
+            <w:pPr>
+              <w:widowControl w:val="0"/>
+              <w:spacing w:line="240" w:lineRule="auto"/>
+              <w:contextualSpacing w:val="0"/>
+              <w:rPr/>
+            </w:pPr>
+            <w:commentRangeStart w:id="0"/>
+            <w:r>
+              <w:rPr>
+                <w:rtl w:val="0"/>
+              </w:rPr>
+              <w:t xml:space="preserve">Person Category</w:t>
             </w:r>
           </w:p>
         </w:tc>
@@ -705,6 +689,10 @@
               <w:contextualSpacing w:val="0"/>
               <w:rPr/>
             </w:pPr>
+            <w:commentRangeEnd w:id="0"/>
+            <w:r>
+              <w:commentReference w:id="0"/>
+            </w:r>
             <w:r>
               <w:rPr>
                 <w:rtl w:val="0"/>
@@ -761,59 +749,33 @@
               <w:rPr>
                 <w:rtl w:val="0"/>
               </w:rPr>
-              <w:t xml:space="preserve">Size</w:t>
-            </w:r>
-          </w:p>
-        </w:tc>
-        <w:tc>
-          <w:tcPr>
-            <w:shd w:fill="auto" w:val="clear"/>
-            <w:tcMar>
-              <w:top w:w="100.0" w:type="dxa"/>
-              <w:left w:w="100.0" w:type="dxa"/>
-              <w:bottom w:w="100.0" w:type="dxa"/>
-              <w:right w:w="100.0" w:type="dxa"/>
-            </w:tcMar>
-            <w:vAlign w:val="top"/>
-          </w:tcPr>
-          <w:p>
-            <w:pPr>
-              <w:widowControl w:val="0"/>
-              <w:spacing w:line="240" w:lineRule="auto"/>
-              <w:contextualSpacing w:val="0"/>
-              <w:rPr/>
-            </w:pPr>
-            <w:r>
-              <w:rPr>
-                <w:rtl w:val="0"/>
-              </w:rPr>
-              <w:t xml:space="preserve">Days to Ship</w:t>
-            </w:r>
-          </w:p>
-        </w:tc>
-        <w:tc>
-          <w:tcPr>
-            <w:shd w:fill="auto" w:val="clear"/>
-            <w:tcMar>
-              <w:top w:w="100.0" w:type="dxa"/>
-              <w:left w:w="100.0" w:type="dxa"/>
-              <w:bottom w:w="100.0" w:type="dxa"/>
-              <w:right w:w="100.0" w:type="dxa"/>
-            </w:tcMar>
-            <w:vAlign w:val="top"/>
-          </w:tcPr>
-          <w:p>
-            <w:pPr>
-              <w:widowControl w:val="0"/>
-              <w:spacing w:line="240" w:lineRule="auto"/>
-              <w:contextualSpacing w:val="0"/>
-              <w:rPr/>
-            </w:pPr>
-            <w:r>
-              <w:rPr>
-                <w:rtl w:val="0"/>
-              </w:rPr>
-              <w:t xml:space="preserve">Gender</w:t>
+              <w:t xml:space="preserve">Size High</w:t>
+            </w:r>
+          </w:p>
+        </w:tc>
+        <w:tc>
+          <w:tcPr>
+            <w:shd w:fill="auto" w:val="clear"/>
+            <w:tcMar>
+              <w:top w:w="100.0" w:type="dxa"/>
+              <w:left w:w="100.0" w:type="dxa"/>
+              <w:bottom w:w="100.0" w:type="dxa"/>
+              <w:right w:w="100.0" w:type="dxa"/>
+            </w:tcMar>
+            <w:vAlign w:val="top"/>
+          </w:tcPr>
+          <w:p>
+            <w:pPr>
+              <w:widowControl w:val="0"/>
+              <w:spacing w:line="240" w:lineRule="auto"/>
+              <w:contextualSpacing w:val="0"/>
+              <w:rPr/>
+            </w:pPr>
+            <w:r>
+              <w:rPr>
+                <w:rtl w:val="0"/>
+              </w:rPr>
+              <w:t xml:space="preserve">City</w:t>
             </w:r>
           </w:p>
         </w:tc>
@@ -919,33 +881,7 @@
               <w:rPr>
                 <w:rtl w:val="0"/>
               </w:rPr>
-              <w:t xml:space="preserve">Payment Method</w:t>
-            </w:r>
-          </w:p>
-        </w:tc>
-        <w:tc>
-          <w:tcPr>
-            <w:shd w:fill="auto" w:val="clear"/>
-            <w:tcMar>
-              <w:top w:w="100.0" w:type="dxa"/>
-              <w:left w:w="100.0" w:type="dxa"/>
-              <w:bottom w:w="100.0" w:type="dxa"/>
-              <w:right w:w="100.0" w:type="dxa"/>
-            </w:tcMar>
-            <w:vAlign w:val="top"/>
-          </w:tcPr>
-          <w:p>
-            <w:pPr>
-              <w:widowControl w:val="0"/>
-              <w:spacing w:line="240" w:lineRule="auto"/>
-              <w:contextualSpacing w:val="0"/>
-              <w:rPr/>
-            </w:pPr>
-            <w:r>
-              <w:rPr>
-                <w:rtl w:val="0"/>
-              </w:rPr>
-              <w:t xml:space="preserve">Income Range</w:t>
+              <w:t xml:space="preserve">State/Province</w:t>
             </w:r>
           </w:p>
         </w:tc>
@@ -999,7 +935,7 @@
               <w:rPr>
                 <w:rtl w:val="0"/>
               </w:rPr>
-              <w:t xml:space="preserve">Factory Number</w:t>
+              <w:t xml:space="preserve">Manager</w:t>
             </w:r>
           </w:p>
         </w:tc>
@@ -1027,57 +963,36 @@
               </w:rPr>
               <w:t xml:space="preserve">Price</w:t>
             </w:r>
-          </w:p>
-        </w:tc>
-        <w:tc>
-          <w:tcPr>
-            <w:shd w:fill="auto" w:val="clear"/>
-            <w:tcMar>
-              <w:top w:w="100.0" w:type="dxa"/>
-              <w:left w:w="100.0" w:type="dxa"/>
-              <w:bottom w:w="100.0" w:type="dxa"/>
-              <w:right w:w="100.0" w:type="dxa"/>
-            </w:tcMar>
-            <w:vAlign w:val="top"/>
-          </w:tcPr>
-          <w:p>
-            <w:pPr>
-              <w:widowControl w:val="0"/>
-              <w:spacing w:line="240" w:lineRule="auto"/>
-              <w:contextualSpacing w:val="0"/>
-              <w:rPr/>
-            </w:pPr>
-            <w:r>
-              <w:rPr>
-                <w:rtl w:val="0"/>
-              </w:rPr>
-              <w:t xml:space="preserve">Order Total</w:t>
-            </w:r>
-          </w:p>
-        </w:tc>
-        <w:tc>
-          <w:tcPr>
-            <w:shd w:fill="auto" w:val="clear"/>
-            <w:tcMar>
-              <w:top w:w="100.0" w:type="dxa"/>
-              <w:left w:w="100.0" w:type="dxa"/>
-              <w:bottom w:w="100.0" w:type="dxa"/>
-              <w:right w:w="100.0" w:type="dxa"/>
-            </w:tcMar>
-            <w:vAlign w:val="top"/>
-          </w:tcPr>
-          <w:p>
-            <w:pPr>
-              <w:widowControl w:val="0"/>
-              <w:spacing w:line="240" w:lineRule="auto"/>
-              <w:contextualSpacing w:val="0"/>
-              <w:rPr/>
-            </w:pPr>
-            <w:r>
-              <w:rPr>
-                <w:rtl w:val="0"/>
-              </w:rPr>
-              <w:t xml:space="preserve">City</w:t>
+            <w:r>
+              <w:rPr>
+                <w:rtl w:val="0"/>
+              </w:rPr>
+            </w:r>
+          </w:p>
+        </w:tc>
+        <w:tc>
+          <w:tcPr>
+            <w:shd w:fill="auto" w:val="clear"/>
+            <w:tcMar>
+              <w:top w:w="100.0" w:type="dxa"/>
+              <w:left w:w="100.0" w:type="dxa"/>
+              <w:bottom w:w="100.0" w:type="dxa"/>
+              <w:right w:w="100.0" w:type="dxa"/>
+            </w:tcMar>
+            <w:vAlign w:val="top"/>
+          </w:tcPr>
+          <w:p>
+            <w:pPr>
+              <w:widowControl w:val="0"/>
+              <w:spacing w:line="240" w:lineRule="auto"/>
+              <w:contextualSpacing w:val="0"/>
+              <w:rPr/>
+            </w:pPr>
+            <w:r>
+              <w:rPr>
+                <w:rtl w:val="0"/>
+              </w:rPr>
+              <w:t xml:space="preserve">Country</w:t>
             </w:r>
           </w:p>
         </w:tc>
@@ -1111,6 +1026,31 @@
         </w:tc>
         <w:tc>
           <w:tcPr>
+            <w:tcMar>
+              <w:top w:w="100.0" w:type="dxa"/>
+              <w:left w:w="100.0" w:type="dxa"/>
+              <w:bottom w:w="100.0" w:type="dxa"/>
+              <w:right w:w="100.0" w:type="dxa"/>
+            </w:tcMar>
+            <w:vAlign w:val="top"/>
+          </w:tcPr>
+          <w:p>
+            <w:pPr>
+              <w:widowControl w:val="0"/>
+              <w:spacing w:line="240" w:lineRule="auto"/>
+              <w:contextualSpacing w:val="0"/>
+              <w:rPr/>
+            </w:pPr>
+            <w:r>
+              <w:rPr>
+                <w:rtl w:val="0"/>
+              </w:rPr>
+              <w:t xml:space="preserve">Max Workers</w:t>
+            </w:r>
+          </w:p>
+        </w:tc>
+        <w:tc>
+          <w:tcPr>
             <w:shd w:fill="000000" w:val="clear"/>
             <w:tcMar>
               <w:top w:w="100.0" w:type="dxa"/>
@@ -1125,315 +1065,9 @@
               <w:widowControl w:val="0"/>
               <w:spacing w:line="240" w:lineRule="auto"/>
               <w:contextualSpacing w:val="0"/>
-              <w:rPr/>
-            </w:pPr>
-            <w:r>
-              <w:rPr>
-                <w:rtl w:val="0"/>
-              </w:rPr>
-            </w:r>
-          </w:p>
-        </w:tc>
-        <w:tc>
-          <w:tcPr>
-            <w:shd w:fill="000000" w:val="clear"/>
-            <w:tcMar>
-              <w:top w:w="100.0" w:type="dxa"/>
-              <w:left w:w="100.0" w:type="dxa"/>
-              <w:bottom w:w="100.0" w:type="dxa"/>
-              <w:right w:w="100.0" w:type="dxa"/>
-            </w:tcMar>
-            <w:vAlign w:val="top"/>
-          </w:tcPr>
-          <w:p>
-            <w:pPr>
-              <w:widowControl w:val="0"/>
-              <w:spacing w:line="240" w:lineRule="auto"/>
-              <w:contextualSpacing w:val="0"/>
-              <w:rPr/>
-            </w:pPr>
-            <w:r>
-              <w:rPr>
-                <w:rtl w:val="0"/>
-              </w:rPr>
-            </w:r>
-          </w:p>
-        </w:tc>
-        <w:tc>
-          <w:tcPr>
-            <w:shd w:fill="000000" w:val="clear"/>
-            <w:tcMar>
-              <w:top w:w="100.0" w:type="dxa"/>
-              <w:left w:w="100.0" w:type="dxa"/>
-              <w:bottom w:w="100.0" w:type="dxa"/>
-              <w:right w:w="100.0" w:type="dxa"/>
-            </w:tcMar>
-            <w:vAlign w:val="top"/>
-          </w:tcPr>
-          <w:p>
-            <w:pPr>
-              <w:widowControl w:val="0"/>
-              <w:spacing w:line="240" w:lineRule="auto"/>
-              <w:contextualSpacing w:val="0"/>
-              <w:rPr/>
-            </w:pPr>
-            <w:r>
-              <w:rPr>
-                <w:rtl w:val="0"/>
-              </w:rPr>
-            </w:r>
-          </w:p>
-        </w:tc>
-        <w:tc>
-          <w:tcPr>
-            <w:shd w:fill="auto" w:val="clear"/>
-            <w:tcMar>
-              <w:top w:w="100.0" w:type="dxa"/>
-              <w:left w:w="100.0" w:type="dxa"/>
-              <w:bottom w:w="100.0" w:type="dxa"/>
-              <w:right w:w="100.0" w:type="dxa"/>
-            </w:tcMar>
-            <w:vAlign w:val="top"/>
-          </w:tcPr>
-          <w:p>
-            <w:pPr>
-              <w:widowControl w:val="0"/>
-              <w:spacing w:line="240" w:lineRule="auto"/>
-              <w:contextualSpacing w:val="0"/>
-              <w:rPr/>
-            </w:pPr>
-            <w:r>
-              <w:rPr>
-                <w:rtl w:val="0"/>
-              </w:rPr>
-              <w:t xml:space="preserve">State/Province</w:t>
-            </w:r>
-          </w:p>
-        </w:tc>
-      </w:tr>
-      <w:tr>
-        <w:tc>
-          <w:tcPr>
-            <w:shd w:fill="auto" w:val="clear"/>
-            <w:tcMar>
-              <w:top w:w="100.0" w:type="dxa"/>
-              <w:left w:w="100.0" w:type="dxa"/>
-              <w:bottom w:w="100.0" w:type="dxa"/>
-              <w:right w:w="100.0" w:type="dxa"/>
-            </w:tcMar>
-            <w:vAlign w:val="top"/>
-          </w:tcPr>
-          <w:p>
-            <w:pPr>
-              <w:widowControl w:val="0"/>
-              <w:spacing w:line="240" w:lineRule="auto"/>
-              <w:contextualSpacing w:val="0"/>
-              <w:rPr/>
-            </w:pPr>
-            <w:r>
-              <w:rPr>
-                <w:rtl w:val="0"/>
-              </w:rPr>
-              <w:t xml:space="preserve">Day of Week</w:t>
-            </w:r>
-          </w:p>
-        </w:tc>
-        <w:tc>
-          <w:tcPr>
-            <w:shd w:fill="000000" w:val="clear"/>
-            <w:tcMar>
-              <w:top w:w="100.0" w:type="dxa"/>
-              <w:left w:w="100.0" w:type="dxa"/>
-              <w:bottom w:w="100.0" w:type="dxa"/>
-              <w:right w:w="100.0" w:type="dxa"/>
-            </w:tcMar>
-            <w:vAlign w:val="top"/>
-          </w:tcPr>
-          <w:p>
-            <w:pPr>
-              <w:widowControl w:val="0"/>
-              <w:spacing w:line="240" w:lineRule="auto"/>
-              <w:contextualSpacing w:val="0"/>
-              <w:rPr/>
-            </w:pPr>
-            <w:r>
-              <w:rPr>
-                <w:rtl w:val="0"/>
-              </w:rPr>
-            </w:r>
-          </w:p>
-        </w:tc>
-        <w:tc>
-          <w:tcPr>
-            <w:shd w:fill="000000" w:val="clear"/>
-            <w:tcMar>
-              <w:top w:w="100.0" w:type="dxa"/>
-              <w:left w:w="100.0" w:type="dxa"/>
-              <w:bottom w:w="100.0" w:type="dxa"/>
-              <w:right w:w="100.0" w:type="dxa"/>
-            </w:tcMar>
-            <w:vAlign w:val="top"/>
-          </w:tcPr>
-          <w:p>
-            <w:pPr>
-              <w:widowControl w:val="0"/>
-              <w:spacing w:line="240" w:lineRule="auto"/>
-              <w:contextualSpacing w:val="0"/>
-              <w:rPr/>
-            </w:pPr>
-            <w:r>
-              <w:rPr>
-                <w:rtl w:val="0"/>
-              </w:rPr>
-            </w:r>
-          </w:p>
-        </w:tc>
-        <w:tc>
-          <w:tcPr>
-            <w:shd w:fill="000000" w:val="clear"/>
-            <w:tcMar>
-              <w:top w:w="100.0" w:type="dxa"/>
-              <w:left w:w="100.0" w:type="dxa"/>
-              <w:bottom w:w="100.0" w:type="dxa"/>
-              <w:right w:w="100.0" w:type="dxa"/>
-            </w:tcMar>
-            <w:vAlign w:val="top"/>
-          </w:tcPr>
-          <w:p>
-            <w:pPr>
-              <w:widowControl w:val="0"/>
-              <w:spacing w:line="240" w:lineRule="auto"/>
-              <w:contextualSpacing w:val="0"/>
-              <w:rPr/>
-            </w:pPr>
-            <w:r>
-              <w:rPr>
-                <w:rtl w:val="0"/>
-              </w:rPr>
-            </w:r>
-          </w:p>
-        </w:tc>
-        <w:tc>
-          <w:tcPr>
-            <w:shd w:fill="auto" w:val="clear"/>
-            <w:tcMar>
-              <w:top w:w="100.0" w:type="dxa"/>
-              <w:left w:w="100.0" w:type="dxa"/>
-              <w:bottom w:w="100.0" w:type="dxa"/>
-              <w:right w:w="100.0" w:type="dxa"/>
-            </w:tcMar>
-            <w:vAlign w:val="top"/>
-          </w:tcPr>
-          <w:p>
-            <w:pPr>
-              <w:widowControl w:val="0"/>
-              <w:spacing w:line="240" w:lineRule="auto"/>
-              <w:contextualSpacing w:val="0"/>
-              <w:rPr/>
-            </w:pPr>
-            <w:r>
-              <w:rPr>
-                <w:rtl w:val="0"/>
-              </w:rPr>
-              <w:t xml:space="preserve">Country</w:t>
-            </w:r>
-          </w:p>
-        </w:tc>
-      </w:tr>
-      <w:tr>
-        <w:tc>
-          <w:tcPr>
-            <w:shd w:fill="auto" w:val="clear"/>
-            <w:tcMar>
-              <w:top w:w="100.0" w:type="dxa"/>
-              <w:left w:w="100.0" w:type="dxa"/>
-              <w:bottom w:w="100.0" w:type="dxa"/>
-              <w:right w:w="100.0" w:type="dxa"/>
-            </w:tcMar>
-            <w:vAlign w:val="top"/>
-          </w:tcPr>
-          <w:p>
-            <w:pPr>
-              <w:widowControl w:val="0"/>
-              <w:spacing w:line="240" w:lineRule="auto"/>
-              <w:contextualSpacing w:val="0"/>
-              <w:rPr/>
-            </w:pPr>
-            <w:r>
-              <w:rPr>
-                <w:rtl w:val="0"/>
-              </w:rPr>
-              <w:t xml:space="preserve">Day of Month</w:t>
-            </w:r>
-          </w:p>
-        </w:tc>
-        <w:tc>
-          <w:tcPr>
-            <w:shd w:fill="000000" w:val="clear"/>
-            <w:tcMar>
-              <w:top w:w="100.0" w:type="dxa"/>
-              <w:left w:w="100.0" w:type="dxa"/>
-              <w:bottom w:w="100.0" w:type="dxa"/>
-              <w:right w:w="100.0" w:type="dxa"/>
-            </w:tcMar>
-            <w:vAlign w:val="top"/>
-          </w:tcPr>
-          <w:p>
-            <w:pPr>
-              <w:widowControl w:val="0"/>
-              <w:spacing w:line="240" w:lineRule="auto"/>
-              <w:contextualSpacing w:val="0"/>
-              <w:rPr/>
-            </w:pPr>
-            <w:r>
-              <w:rPr>
-                <w:rtl w:val="0"/>
-              </w:rPr>
-            </w:r>
-          </w:p>
-        </w:tc>
-        <w:tc>
-          <w:tcPr>
-            <w:shd w:fill="000000" w:val="clear"/>
-            <w:tcMar>
-              <w:top w:w="100.0" w:type="dxa"/>
-              <w:left w:w="100.0" w:type="dxa"/>
-              <w:bottom w:w="100.0" w:type="dxa"/>
-              <w:right w:w="100.0" w:type="dxa"/>
-            </w:tcMar>
-            <w:vAlign w:val="top"/>
-          </w:tcPr>
-          <w:p>
-            <w:pPr>
-              <w:widowControl w:val="0"/>
-              <w:spacing w:line="240" w:lineRule="auto"/>
-              <w:contextualSpacing w:val="0"/>
-              <w:rPr/>
-            </w:pPr>
-            <w:r>
-              <w:rPr>
-                <w:rtl w:val="0"/>
-              </w:rPr>
-            </w:r>
-          </w:p>
-        </w:tc>
-        <w:tc>
-          <w:tcPr>
-            <w:shd w:fill="000000" w:val="clear"/>
-            <w:tcMar>
-              <w:top w:w="100.0" w:type="dxa"/>
-              <w:left w:w="100.0" w:type="dxa"/>
-              <w:bottom w:w="100.0" w:type="dxa"/>
-              <w:right w:w="100.0" w:type="dxa"/>
-            </w:tcMar>
-            <w:vAlign w:val="top"/>
-          </w:tcPr>
-          <w:p>
-            <w:pPr>
-              <w:widowControl w:val="0"/>
-              <w:spacing w:line="240" w:lineRule="auto"/>
-              <w:contextualSpacing w:val="0"/>
-              <w:rPr/>
+              <w:rPr>
+                <w:highlight w:val="black"/>
+              </w:rPr>
             </w:pPr>
             <w:r>
               <w:rPr>
@@ -1474,7 +1108,7 @@
         </w:trPr>
         <w:tc>
           <w:tcPr>
-            <w:gridSpan w:val="5"/>
+            <w:gridSpan w:val="4"/>
             <w:shd w:fill="auto" w:val="clear"/>
             <w:tcMar>
               <w:top w:w="100.0" w:type="dxa"/>
@@ -1502,7 +1136,7 @@
               <w:rPr>
                 <w:rtl w:val="0"/>
               </w:rPr>
-              <w:t xml:space="preserve"> Product Sales, Number of Shipments, Factory Sales, Sales by Date, Total Profit</w:t>
+              <w:t xml:space="preserve"> Product Sales, Number of Shipments, Factory Sales, Quantity, Price, Order Date, Ship Date</w:t>
             </w:r>
           </w:p>
         </w:tc>
@@ -1541,6 +1175,62 @@
     </w:sectPr>
   </w:body>
 </w:document>
+</file>
+
+<file path=word/comments.xml><?xml version="1.0" encoding="utf-8"?>
+<w:comments xmlns:mc="http://schemas.openxmlformats.org/markup-compatibility/2006" xmlns:o="urn:schemas-microsoft-com:office:office" xmlns:r="http://schemas.openxmlformats.org/officeDocument/2006/relationships" xmlns:m="http://schemas.openxmlformats.org/officeDocument/2006/math" xmlns:v="urn:schemas-microsoft-com:vml" xmlns:wp="http://schemas.openxmlformats.org/drawingml/2006/wordprocessingDrawing" xmlns:w10="urn:schemas-microsoft-com:office:word" xmlns:w="http://schemas.openxmlformats.org/wordprocessingml/2006/main" xmlns:wne="http://schemas.microsoft.com/office/word/2006/wordml" xmlns:sl="http://schemas.openxmlformats.org/schemaLibrary/2006/main" xmlns:a="http://schemas.openxmlformats.org/drawingml/2006/main" xmlns:pic="http://schemas.openxmlformats.org/drawingml/2006/picture" xmlns:c="http://schemas.openxmlformats.org/drawingml/2006/chart" xmlns:lc="http://schemas.openxmlformats.org/drawingml/2006/lockedCanvas" xmlns:dgm="http://schemas.openxmlformats.org/drawingml/2006/diagram" xmlns:wps="http://schemas.microsoft.com/office/word/2010/wordprocessingShape" xmlns:wpg="http://schemas.microsoft.com/office/word/2010/wordprocessingGroup" xmlns:w14="http://schemas.microsoft.com/office/word/2010/wordml" xmlns:w15="http://schemas.microsoft.com/office/word/2012/wordml">
+  <w:comment w:author="Miciah Lewis" w:id="0" w:date="2018-09-26T18:48:22Z">
+    <w:p>
+      <w:pPr>
+        <w:keepNext w:val="0"/>
+        <w:keepLines w:val="0"/>
+        <w:widowControl w:val="0"/>
+        <w:pBdr>
+          <w:top w:space="0" w:sz="0" w:val="nil"/>
+          <w:left w:space="0" w:sz="0" w:val="nil"/>
+          <w:bottom w:space="0" w:sz="0" w:val="nil"/>
+          <w:right w:space="0" w:sz="0" w:val="nil"/>
+          <w:between w:space="0" w:sz="0" w:val="nil"/>
+        </w:pBdr>
+        <w:shd w:fill="auto" w:val="clear"/>
+        <w:spacing w:after="0" w:before="0" w:line="240" w:lineRule="auto"/>
+        <w:ind w:left="0" w:right="0" w:firstLine="0"/>
+        <w:contextualSpacing w:val="0"/>
+        <w:jc w:val="left"/>
+        <w:rPr>
+          <w:rFonts w:ascii="Arial" w:cs="Arial" w:eastAsia="Arial" w:hAnsi="Arial"/>
+          <w:b w:val="0"/>
+          <w:i w:val="0"/>
+          <w:smallCaps w:val="0"/>
+          <w:strike w:val="0"/>
+          <w:color w:val="000000"/>
+          <w:sz w:val="22"/>
+          <w:szCs w:val="22"/>
+          <w:u w:val="none"/>
+          <w:shd w:fill="auto" w:val="clear"/>
+          <w:vertAlign w:val="baseline"/>
+        </w:rPr>
+      </w:pPr>
+      <w:r>
+        <w:rPr>
+          <w:rFonts w:ascii="Arial" w:cs="Arial" w:eastAsia="Arial" w:hAnsi="Arial"/>
+          <w:b w:val="0"/>
+          <w:i w:val="0"/>
+          <w:smallCaps w:val="0"/>
+          <w:strike w:val="0"/>
+          <w:color w:val="000000"/>
+          <w:sz w:val="22"/>
+          <w:szCs w:val="22"/>
+          <w:u w:val="none"/>
+          <w:shd w:fill="auto" w:val="clear"/>
+          <w:vertAlign w:val="baseline"/>
+          <w:rtl w:val="0"/>
+        </w:rPr>
+        <w:t xml:space="preserve">Quick question-- what is "Person Category"?</w:t>
+      </w:r>
+    </w:p>
+  </w:comment>
+</w:comments>
 </file>
 
 <file path=word/numbering.xml><?xml version="1.0" encoding="utf-8"?>

</xml_diff>